<commit_message>
Correct version of PiCalculator demo doc with minor edits. Updated pi demo doc
</commit_message>
<xml_diff>
--- a/demos/doc/main/resources/com/datatorrent/demos/pi/Pi-Demo-Guide.docx
+++ b/demos/doc/main/resources/com/datatorrent/demos/pi/Pi-Demo-Guide.docx
@@ -2072,8 +2072,6 @@
         </w:rPr>
         <w:t>quality</w:t>
       </w:r>
-      <w:bookmarkStart w:id="3" w:name="_GoBack"/>
-      <w:bookmarkEnd w:id="3"/>
       <w:r>
         <w:rPr>
           <w:rFonts w:asciiTheme="minorHAnsi" w:eastAsiaTheme="minorHAnsi" w:hAnsiTheme="minorHAnsi" w:cstheme="minorBidi"/>
@@ -2358,18 +2356,24 @@
       <w:pPr>
         <w:pStyle w:val="Heading1"/>
       </w:pPr>
-      <w:bookmarkStart w:id="4" w:name="_Toc381370900"/>
+      <w:bookmarkStart w:id="3" w:name="_Toc381370900"/>
       <w:r>
         <w:t>Pre-requisites</w:t>
       </w:r>
-      <w:bookmarkEnd w:id="4"/>
+      <w:bookmarkEnd w:id="3"/>
     </w:p>
     <w:p>
       <w:pPr>
         <w:jc w:val="both"/>
       </w:pPr>
       <w:r>
-        <w:t>There are no special pre-requisites needed to run the ‘Pi Calculator’ demo application on the DataTorrent platform.</w:t>
+        <w:t xml:space="preserve">There are no special pre-requisites </w:t>
+      </w:r>
+      <w:r>
+        <w:t>needed to run the ‘Pi</w:t>
+      </w:r>
+      <w:r>
+        <w:t>’ demo application on the DataTorrent platform.</w:t>
       </w:r>
     </w:p>
     <w:p>
@@ -2377,10 +2381,28 @@
         <w:pStyle w:val="Heading1"/>
         <w:jc w:val="both"/>
       </w:pPr>
-      <w:bookmarkStart w:id="5" w:name="_Toc381370901"/>
+      <w:bookmarkStart w:id="4" w:name="_Toc381370901"/>
       <w:r>
         <w:t>Configuration</w:t>
       </w:r>
+      <w:bookmarkEnd w:id="4"/>
+    </w:p>
+    <w:p>
+      <w:pPr>
+        <w:jc w:val="both"/>
+      </w:pPr>
+      <w:r>
+        <w:t>There is no particular configuration that needs to be done to run the ‘Pi’ demo application on the DataTorrent platform.</w:t>
+      </w:r>
+    </w:p>
+    <w:p>
+      <w:pPr>
+        <w:pStyle w:val="Heading1"/>
+      </w:pPr>
+      <w:bookmarkStart w:id="5" w:name="_Toc381370902"/>
+      <w:r>
+        <w:t>Algorithm</w:t>
+      </w:r>
       <w:bookmarkEnd w:id="5"/>
     </w:p>
     <w:p>
@@ -2388,25 +2410,10 @@
         <w:jc w:val="both"/>
       </w:pPr>
       <w:r>
-        <w:t>There is no particular configuration that needs to be done to run the ‘Pi Calculator’ demo application on the DataTorrent platform.</w:t>
-      </w:r>
-    </w:p>
-    <w:p>
-      <w:pPr>
-        <w:pStyle w:val="Heading1"/>
-      </w:pPr>
-      <w:bookmarkStart w:id="6" w:name="_Toc381370902"/>
-      <w:r>
-        <w:t>Algorithm</w:t>
-      </w:r>
-      <w:bookmarkEnd w:id="6"/>
-    </w:p>
-    <w:p>
-      <w:pPr>
-        <w:jc w:val="both"/>
-      </w:pPr>
-      <w:r>
-        <w:t>The ‘Pi Calculator’ application written for DataTorrent platform uses this algorithm:</w:t>
+        <w:t>The ‘Pi</w:t>
+      </w:r>
+      <w:r>
+        <w:t>’ application written for DataTorrent platform uses this algorithm:</w:t>
       </w:r>
     </w:p>
     <w:p>
@@ -2532,11 +2539,11 @@
       <w:pPr>
         <w:pStyle w:val="Heading2"/>
       </w:pPr>
-      <w:bookmarkStart w:id="7" w:name="_Toc381111686"/>
+      <w:bookmarkStart w:id="6" w:name="_Toc381111686"/>
       <w:r>
         <w:t>DAG</w:t>
       </w:r>
-      <w:bookmarkEnd w:id="7"/>
+      <w:bookmarkEnd w:id="6"/>
     </w:p>
     <w:p>
       <w:pPr>
@@ -2602,18 +2609,21 @@
       <w:pPr>
         <w:pStyle w:val="Heading2"/>
       </w:pPr>
-      <w:bookmarkStart w:id="8" w:name="_Toc381111687"/>
+      <w:bookmarkStart w:id="7" w:name="_Toc381111687"/>
       <w:r>
         <w:t>Operators</w:t>
       </w:r>
-      <w:bookmarkEnd w:id="8"/>
+      <w:bookmarkEnd w:id="7"/>
     </w:p>
     <w:p>
       <w:pPr>
         <w:jc w:val="both"/>
       </w:pPr>
       <w:r>
-        <w:t>The ‘Pi Calculator’ application involves multiple computational steps and the DataTorrent platform provides operators to perform each of these.  Specifically, this application consists of the following operators –</w:t>
+        <w:t>The ‘Pi</w:t>
+      </w:r>
+      <w:r>
+        <w:t>’ application involves multiple computational steps and the DataTorrent platform provides operators to perform each of these.  Specifically, this application consists of the following operators –</w:t>
       </w:r>
     </w:p>
     <w:p/>
@@ -2751,8 +2761,8 @@
                 </w:rPr>
                 <w:t>PiCal</w:t>
               </w:r>
-              <w:bookmarkStart w:id="9" w:name="PiCalculateOperator"/>
-              <w:bookmarkEnd w:id="9"/>
+              <w:bookmarkStart w:id="8" w:name="PiCalculateOperator"/>
+              <w:bookmarkEnd w:id="8"/>
               <w:r>
                 <w:rPr>
                   <w:rStyle w:val="Hyperlink"/>
@@ -2806,8 +2816,8 @@
                 </w:rPr>
                 <w:t>ConsoleOu</w:t>
               </w:r>
-              <w:bookmarkStart w:id="10" w:name="ConsoleOutputOperator"/>
-              <w:bookmarkEnd w:id="10"/>
+              <w:bookmarkStart w:id="9" w:name="ConsoleOutputOperator"/>
+              <w:bookmarkEnd w:id="9"/>
               <w:r>
                 <w:rPr>
                   <w:rStyle w:val="Hyperlink"/>
@@ -2860,8 +2870,8 @@
         <w:pStyle w:val="NoSpacing"/>
       </w:pPr>
     </w:p>
-    <w:bookmarkStart w:id="11" w:name="RandomEventGenerator"/>
-    <w:bookmarkStart w:id="12" w:name="_Toc381111688"/>
+    <w:bookmarkStart w:id="10" w:name="RandomEventGenerator"/>
+    <w:bookmarkStart w:id="11" w:name="_Toc381111688"/>
     <w:p>
       <w:pPr>
         <w:pStyle w:val="Heading3"/>
@@ -2887,7 +2897,65 @@
       <w:r>
         <w:t xml:space="preserve"> </w:t>
       </w:r>
+      <w:bookmarkEnd w:id="10"/>
+      <w:r>
+        <w:t>:</w:t>
+      </w:r>
       <w:bookmarkEnd w:id="11"/>
+    </w:p>
+    <w:p>
+      <w:pPr>
+        <w:pStyle w:val="NoSpacing"/>
+        <w:jc w:val="both"/>
+      </w:pPr>
+      <w:r>
+        <w:t>This is the first operator in the DAG and performs the role of simulating an input received by the DAG.</w:t>
+      </w:r>
+    </w:p>
+    <w:p>
+      <w:pPr>
+        <w:pStyle w:val="NoSpacing"/>
+        <w:jc w:val="both"/>
+      </w:pPr>
+      <w:r>
+        <w:t>The name of the instance of this operator is ‘</w:t>
+      </w:r>
+      <w:r>
+        <w:t>rand</w:t>
+      </w:r>
+      <w:r>
+        <w:t>. It generates a random input between a range of 0 and 30,000</w:t>
+      </w:r>
+    </w:p>
+    <w:p>
+      <w:pPr>
+        <w:pStyle w:val="NoSpacing"/>
+        <w:jc w:val="both"/>
+      </w:pPr>
+    </w:p>
+    <w:bookmarkStart w:id="12" w:name="_Toc381111689"/>
+    <w:p>
+      <w:pPr>
+        <w:pStyle w:val="Heading3"/>
+      </w:pPr>
+      <w:r>
+        <w:fldChar w:fldCharType="begin"/>
+      </w:r>
+      <w:r>
+        <w:instrText xml:space="preserve"> HYPERLINK "https://github.com/DataTorrent/Malhar/demos/src/main/java/com/datatorrent/demos/pi/PiCalculateOperator.java" </w:instrText>
+      </w:r>
+      <w:r>
+        <w:fldChar w:fldCharType="separate"/>
+      </w:r>
+      <w:r>
+        <w:rPr>
+          <w:rStyle w:val="Hyperlink"/>
+        </w:rPr>
+        <w:t>PiCalculateOperator</w:t>
+      </w:r>
+      <w:r>
+        <w:fldChar w:fldCharType="end"/>
+      </w:r>
       <w:r>
         <w:t>:</w:t>
       </w:r>
@@ -2899,7 +2967,55 @@
         <w:jc w:val="both"/>
       </w:pPr>
       <w:r>
-        <w:t>This is the first operator in the DAG and performs the role of simulating an input received by the DAG.</w:t>
+        <w:t xml:space="preserve">This operator calculates </w:t>
+      </w:r>
+      <w:r>
+        <w:t>value of ‘π’ using the Monte Carlo technique.</w:t>
+      </w:r>
+      <w:r>
+        <w:t xml:space="preserve"> It receives the input from the RandomEventGenerator ‘rand’ and computed the areas ‘A</w:t>
+      </w:r>
+      <w:r>
+        <w:rPr>
+          <w:vertAlign w:val="subscript"/>
+        </w:rPr>
+        <w:t>c</w:t>
+      </w:r>
+      <w:r>
+        <w:t>’ and ‘A</w:t>
+      </w:r>
+      <w:r>
+        <w:rPr>
+          <w:vertAlign w:val="subscript"/>
+        </w:rPr>
+        <w:t>s</w:t>
+      </w:r>
+      <w:r>
+        <w:t xml:space="preserve">’ as a part of processing this input data. Once computed, it </w:t>
+      </w:r>
+      <w:r>
+        <w:t>takes the</w:t>
+      </w:r>
+      <w:r>
+        <w:t xml:space="preserve"> ratio of the two computed areas – (A</w:t>
+      </w:r>
+      <w:r>
+        <w:rPr>
+          <w:vertAlign w:val="subscript"/>
+        </w:rPr>
+        <w:t>c</w:t>
+      </w:r>
+      <w:r>
+        <w:t>/A</w:t>
+      </w:r>
+      <w:r>
+        <w:rPr>
+          <w:vertAlign w:val="subscript"/>
+        </w:rPr>
+        <w:t>s</w:t>
+      </w:r>
+      <w:r>
+        <w:t xml:space="preserve">) and multiplies it by a constant ‘4’ as per the Monte Carlo technique. </w:t>
       </w:r>
     </w:p>
     <w:p>
@@ -2908,13 +3024,7 @@
         <w:jc w:val="both"/>
       </w:pPr>
       <w:r>
-        <w:t>The name of the instance of this operator is ‘</w:t>
-      </w:r>
-      <w:r>
-        <w:t>rand</w:t>
-      </w:r>
-      <w:r>
-        <w:t>. It generates a random input between a range of 0 and 30,000</w:t>
+        <w:t>The value of ‘π’ thus computed is emitted on its output port ‘output’.</w:t>
       </w:r>
     </w:p>
     <w:p>
@@ -2923,7 +3033,7 @@
         <w:jc w:val="both"/>
       </w:pPr>
     </w:p>
-    <w:bookmarkStart w:id="13" w:name="_Toc381111689"/>
+    <w:bookmarkStart w:id="13" w:name="_Toc381111690"/>
     <w:p>
       <w:pPr>
         <w:pStyle w:val="Heading3"/>
@@ -2932,7 +3042,7 @@
         <w:fldChar w:fldCharType="begin"/>
       </w:r>
       <w:r>
-        <w:instrText xml:space="preserve"> HYPERLINK "https://github.com/DataTorrent/Malhar/demos/src/main/java/com/datatorrent/demos/pi/PiCalculateOperator.java" </w:instrText>
+        <w:instrText xml:space="preserve"> HYPERLINK "https://github.com/DataTorrent/Malhar/blob/master/library/src/main/java/com/datatorrent/lib/io/ConsoleOutputOperator.java" </w:instrText>
       </w:r>
       <w:r>
         <w:fldChar w:fldCharType="separate"/>
@@ -2941,7 +3051,7 @@
         <w:rPr>
           <w:rStyle w:val="Hyperlink"/>
         </w:rPr>
-        <w:t>PiCalculateOperator</w:t>
+        <w:t>Console</w:t>
       </w:r>
       <w:r>
         <w:fldChar w:fldCharType="end"/>
@@ -2957,55 +3067,13 @@
         <w:jc w:val="both"/>
       </w:pPr>
       <w:r>
-        <w:t xml:space="preserve">This operator calculates </w:t>
-      </w:r>
-      <w:r>
-        <w:t>value of ‘π’ using the Monte Carlo technique.</w:t>
-      </w:r>
-      <w:r>
-        <w:t xml:space="preserve"> It receives the input from the RandomEventGenerator ‘rand’ and computed the areas ‘A</w:t>
-      </w:r>
-      <w:r>
-        <w:rPr>
-          <w:vertAlign w:val="subscript"/>
-        </w:rPr>
-        <w:t>c</w:t>
-      </w:r>
-      <w:r>
-        <w:t>’ and ‘A</w:t>
-      </w:r>
-      <w:r>
-        <w:rPr>
-          <w:vertAlign w:val="subscript"/>
-        </w:rPr>
-        <w:t>s</w:t>
-      </w:r>
-      <w:r>
-        <w:t xml:space="preserve">’ as a part of processing this input data. Once computed, it </w:t>
-      </w:r>
-      <w:r>
-        <w:t>takes the</w:t>
-      </w:r>
-      <w:r>
-        <w:t xml:space="preserve"> ratio of the two computed areas – (A</w:t>
-      </w:r>
-      <w:r>
-        <w:rPr>
-          <w:vertAlign w:val="subscript"/>
-        </w:rPr>
-        <w:t>c</w:t>
-      </w:r>
-      <w:r>
-        <w:t>/A</w:t>
-      </w:r>
-      <w:r>
-        <w:rPr>
-          <w:vertAlign w:val="subscript"/>
-        </w:rPr>
-        <w:t>s</w:t>
-      </w:r>
-      <w:r>
-        <w:t xml:space="preserve">) and multiplies it by a constant ‘4’ as per the Monte Carlo technique. </w:t>
+        <w:t xml:space="preserve">The console operator displays the value of ‘π’ received on its </w:t>
+      </w:r>
+      <w:r>
+        <w:t>input</w:t>
+      </w:r>
+      <w:r>
+        <w:t xml:space="preserve"> port.</w:t>
       </w:r>
     </w:p>
     <w:p>
@@ -3013,74 +3081,16 @@
         <w:pStyle w:val="NoSpacing"/>
         <w:jc w:val="both"/>
       </w:pPr>
-      <w:r>
-        <w:t>The value of ‘π’ thus computed is emitted on its output port ‘output’.</w:t>
-      </w:r>
-    </w:p>
-    <w:p>
-      <w:pPr>
-        <w:pStyle w:val="NoSpacing"/>
-        <w:jc w:val="both"/>
-      </w:pPr>
-    </w:p>
-    <w:bookmarkStart w:id="14" w:name="_Toc381111690"/>
-    <w:p>
-      <w:pPr>
-        <w:pStyle w:val="Heading3"/>
-      </w:pPr>
-      <w:r>
-        <w:fldChar w:fldCharType="begin"/>
-      </w:r>
-      <w:r>
-        <w:instrText xml:space="preserve"> HYPERLINK "https://github.com/DataTorrent/Malhar/blob/master/library/src/main/java/com/datatorrent/lib/io/ConsoleOutputOperator.java" </w:instrText>
-      </w:r>
-      <w:r>
-        <w:fldChar w:fldCharType="separate"/>
-      </w:r>
-      <w:r>
-        <w:rPr>
-          <w:rStyle w:val="Hyperlink"/>
-        </w:rPr>
-        <w:t>Console</w:t>
-      </w:r>
-      <w:r>
-        <w:fldChar w:fldCharType="end"/>
-      </w:r>
-      <w:r>
-        <w:t>:</w:t>
+    </w:p>
+    <w:p>
+      <w:pPr>
+        <w:pStyle w:val="Heading4"/>
+      </w:pPr>
+      <w:bookmarkStart w:id="14" w:name="_Toc381018716"/>
+      <w:r>
+        <w:t>Streams</w:t>
       </w:r>
       <w:bookmarkEnd w:id="14"/>
-    </w:p>
-    <w:p>
-      <w:pPr>
-        <w:pStyle w:val="NoSpacing"/>
-        <w:jc w:val="both"/>
-      </w:pPr>
-      <w:r>
-        <w:t xml:space="preserve">The console operator displays the value of ‘π’ received on its </w:t>
-      </w:r>
-      <w:r>
-        <w:t>input</w:t>
-      </w:r>
-      <w:r>
-        <w:t xml:space="preserve"> port.</w:t>
-      </w:r>
-    </w:p>
-    <w:p>
-      <w:pPr>
-        <w:pStyle w:val="NoSpacing"/>
-        <w:jc w:val="both"/>
-      </w:pPr>
-    </w:p>
-    <w:p>
-      <w:pPr>
-        <w:pStyle w:val="Heading4"/>
-      </w:pPr>
-      <w:bookmarkStart w:id="15" w:name="_Toc381018716"/>
-      <w:r>
-        <w:t>Streams</w:t>
-      </w:r>
-      <w:bookmarkEnd w:id="15"/>
     </w:p>
     <w:p>
       <w:pPr>
@@ -3122,7 +3132,6 @@
               <w:rPr>
                 <w:b/>
               </w:rPr>
-              <w:lastRenderedPageBreak/>
               <w:t>Stream</w:t>
             </w:r>
           </w:p>
@@ -3252,11 +3261,12 @@
       <w:pPr>
         <w:pStyle w:val="Heading1"/>
       </w:pPr>
-      <w:bookmarkStart w:id="16" w:name="_Toc381111691"/>
-      <w:r>
+      <w:bookmarkStart w:id="15" w:name="_Toc381111691"/>
+      <w:r>
+        <w:lastRenderedPageBreak/>
         <w:t>Functionality</w:t>
       </w:r>
-      <w:bookmarkEnd w:id="16"/>
+      <w:bookmarkEnd w:id="15"/>
     </w:p>
     <w:p>
       <w:pPr>
@@ -3515,11 +3525,11 @@
       <w:pPr>
         <w:pStyle w:val="Heading1"/>
       </w:pPr>
-      <w:bookmarkStart w:id="17" w:name="_Toc381111692"/>
+      <w:bookmarkStart w:id="16" w:name="_Toc381111692"/>
       <w:r>
         <w:t>Launching the application</w:t>
       </w:r>
-      <w:bookmarkEnd w:id="17"/>
+      <w:bookmarkEnd w:id="16"/>
     </w:p>
     <w:p>
       <w:r>
@@ -3789,11 +3799,11 @@
       <w:pPr>
         <w:pStyle w:val="Heading1"/>
       </w:pPr>
-      <w:bookmarkStart w:id="18" w:name="_Toc381111693"/>
+      <w:bookmarkStart w:id="17" w:name="_Toc381111693"/>
       <w:r>
         <w:t>Monitoring the application</w:t>
       </w:r>
-      <w:bookmarkEnd w:id="18"/>
+      <w:bookmarkEnd w:id="17"/>
     </w:p>
     <w:p>
       <w:pPr>
@@ -4362,11 +4372,11 @@
       <w:pPr>
         <w:pStyle w:val="Heading1"/>
       </w:pPr>
-      <w:bookmarkStart w:id="19" w:name="_Toc381111694"/>
+      <w:bookmarkStart w:id="18" w:name="_Toc381111694"/>
       <w:r>
         <w:t>Operations</w:t>
       </w:r>
-      <w:bookmarkEnd w:id="19"/>
+      <w:bookmarkEnd w:id="18"/>
     </w:p>
     <w:p/>
     <w:p>
@@ -4942,11 +4952,11 @@
       <w:pPr>
         <w:pStyle w:val="Heading1"/>
       </w:pPr>
-      <w:bookmarkStart w:id="20" w:name="_Toc381111695"/>
+      <w:bookmarkStart w:id="19" w:name="_Toc381111695"/>
       <w:r>
         <w:t>Stopping the application</w:t>
       </w:r>
-      <w:bookmarkEnd w:id="20"/>
+      <w:bookmarkEnd w:id="19"/>
     </w:p>
     <w:p/>
     <w:p>
@@ -5183,16 +5193,21 @@
       <w:pPr>
         <w:pStyle w:val="Heading1"/>
       </w:pPr>
-      <w:bookmarkStart w:id="21" w:name="_Toc381111696"/>
+      <w:bookmarkStart w:id="20" w:name="_Toc381111696"/>
       <w:r>
         <w:t>Conclusions</w:t>
       </w:r>
+      <w:bookmarkEnd w:id="20"/>
+    </w:p>
+    <w:p/>
+    <w:p>
+      <w:r>
+        <w:t>The ‘Pi</w:t>
+      </w:r>
+      <w:bookmarkStart w:id="21" w:name="_GoBack"/>
       <w:bookmarkEnd w:id="21"/>
-    </w:p>
-    <w:p/>
-    <w:p>
-      <w:r>
-        <w:t xml:space="preserve">The ‘Pi Calculator’ application computes the value of ‘π’ using the Monte Carlo </w:t>
+      <w:r>
+        <w:t xml:space="preserve">’ application computes the value of ‘π’ using the Monte Carlo </w:t>
       </w:r>
       <w:r>
         <w:t xml:space="preserve">estimation technique. </w:t>
@@ -8010,7 +8025,7 @@
   <a:extraClrSchemeLst/>
   <a:extLst>
     <a:ext uri="{05A4C25C-085E-4340-85A3-A5531E510DB2}">
-      <thm15:themeFamily xmlns:thm15="http://schemas.microsoft.com/office/thememl/2012/main" xmlns="" name="Office Theme" id="{62F939B6-93AF-4DB8-9C6B-D6C7DFDC589F}" vid="{4A3C46E8-61CC-4603-A589-7422A47A8E4A}"/>
+      <thm15:themeFamily xmlns="" xmlns:thm15="http://schemas.microsoft.com/office/thememl/2012/main" name="Office Theme" id="{62F939B6-93AF-4DB8-9C6B-D6C7DFDC589F}" vid="{4A3C46E8-61CC-4603-A589-7422A47A8E4A}"/>
     </a:ext>
   </a:extLst>
 </a:theme>
@@ -8021,7 +8036,7 @@
 </file>
 
 <file path=customXml/itemProps1.xml><?xml version="1.0" encoding="utf-8"?>
-<ds:datastoreItem xmlns:ds="http://schemas.openxmlformats.org/officeDocument/2006/customXml" ds:itemID="{888A6FE5-5BBD-4FD3-86CA-8848DE545BDE}">
+<ds:datastoreItem xmlns:ds="http://schemas.openxmlformats.org/officeDocument/2006/customXml" ds:itemID="{DDB6ECB5-E403-4677-86E8-1B42ACE64392}">
   <ds:schemaRefs>
     <ds:schemaRef ds:uri="http://schemas.openxmlformats.org/officeDocument/2006/bibliography"/>
   </ds:schemaRefs>

</xml_diff>